<commit_message>
Update of products function achieved, Creation of products function achieved, Deletion of products achieved, Dashboard achieved, back views achieved
</commit_message>
<xml_diff>
--- a/20200119_Etapes_LaMaison_V4.docx
+++ b/20200119_Etapes_LaMaison_V4.docx
@@ -12930,24 +12930,526 @@
       </w:r>
     </w:p>
     <w:p/>
+    <w:p/>
+    <w:p/>
+    <w:p/>
     <w:p>
       <w:r>
         <w:t>39. GITHUB</w:t>
       </w:r>
+    </w:p>
+    <w:p>
+      <w:pPr>
+        <w:rPr>
+          <w:b/>
+        </w:rPr>
+      </w:pPr>
+      <w:r>
+        <w:rPr>
+          <w:b/>
+        </w:rPr>
+        <w:t xml:space="preserve">Procédure à suivre : </w:t>
+      </w:r>
+    </w:p>
+    <w:p>
+      <w:pPr>
+        <w:tabs>
+          <w:tab w:val="left" w:pos="916"/>
+          <w:tab w:val="left" w:pos="1832"/>
+          <w:tab w:val="left" w:pos="2748"/>
+          <w:tab w:val="left" w:pos="3664"/>
+          <w:tab w:val="left" w:pos="4580"/>
+          <w:tab w:val="left" w:pos="5496"/>
+          <w:tab w:val="left" w:pos="6412"/>
+          <w:tab w:val="left" w:pos="7328"/>
+          <w:tab w:val="left" w:pos="8244"/>
+          <w:tab w:val="left" w:pos="9160"/>
+          <w:tab w:val="left" w:pos="10076"/>
+          <w:tab w:val="left" w:pos="10992"/>
+          <w:tab w:val="left" w:pos="11908"/>
+          <w:tab w:val="left" w:pos="12824"/>
+          <w:tab w:val="left" w:pos="13740"/>
+          <w:tab w:val="left" w:pos="14656"/>
+        </w:tabs>
+        <w:spacing w:after="0" w:line="240" w:lineRule="auto"/>
+        <w:ind w:left="360"/>
+        <w:rPr>
+          <w:rFonts w:ascii="Consolas" w:eastAsia="Times New Roman" w:hAnsi="Consolas" w:cs="Courier New"/>
+          <w:color w:val="24292E"/>
+          <w:sz w:val="21"/>
+          <w:szCs w:val="21"/>
+          <w:lang w:eastAsia="fr-FR"/>
+        </w:rPr>
+      </w:pPr>
+      <w:proofErr w:type="gramStart"/>
+      <w:r>
+        <w:rPr>
+          <w:rFonts w:ascii="Consolas" w:eastAsia="Times New Roman" w:hAnsi="Consolas" w:cs="Courier New"/>
+          <w:color w:val="24292E"/>
+          <w:sz w:val="21"/>
+          <w:szCs w:val="21"/>
+          <w:lang w:eastAsia="fr-FR"/>
+        </w:rPr>
+        <w:t>git</w:t>
+      </w:r>
+      <w:proofErr w:type="gramEnd"/>
+      <w:r>
+        <w:rPr>
+          <w:rFonts w:ascii="Consolas" w:eastAsia="Times New Roman" w:hAnsi="Consolas" w:cs="Courier New"/>
+          <w:color w:val="24292E"/>
+          <w:sz w:val="21"/>
+          <w:szCs w:val="21"/>
+          <w:lang w:eastAsia="fr-FR"/>
+        </w:rPr>
+        <w:t xml:space="preserve"> init</w:t>
+      </w:r>
+    </w:p>
+    <w:p>
+      <w:pPr>
+        <w:tabs>
+          <w:tab w:val="left" w:pos="916"/>
+          <w:tab w:val="left" w:pos="1832"/>
+          <w:tab w:val="left" w:pos="2748"/>
+          <w:tab w:val="left" w:pos="3664"/>
+          <w:tab w:val="left" w:pos="4580"/>
+          <w:tab w:val="left" w:pos="5496"/>
+          <w:tab w:val="left" w:pos="6412"/>
+          <w:tab w:val="left" w:pos="7328"/>
+          <w:tab w:val="left" w:pos="8244"/>
+          <w:tab w:val="left" w:pos="9160"/>
+          <w:tab w:val="left" w:pos="10076"/>
+          <w:tab w:val="left" w:pos="10992"/>
+          <w:tab w:val="left" w:pos="11908"/>
+          <w:tab w:val="left" w:pos="12824"/>
+          <w:tab w:val="left" w:pos="13740"/>
+          <w:tab w:val="left" w:pos="14656"/>
+        </w:tabs>
+        <w:spacing w:after="0" w:line="240" w:lineRule="auto"/>
+        <w:ind w:left="360"/>
+        <w:rPr>
+          <w:rFonts w:ascii="Consolas" w:eastAsia="Times New Roman" w:hAnsi="Consolas" w:cs="Courier New"/>
+          <w:color w:val="24292E"/>
+          <w:sz w:val="21"/>
+          <w:szCs w:val="21"/>
+          <w:lang w:eastAsia="fr-FR"/>
+        </w:rPr>
+      </w:pPr>
+      <w:proofErr w:type="gramStart"/>
+      <w:r>
+        <w:rPr>
+          <w:rFonts w:ascii="Consolas" w:eastAsia="Times New Roman" w:hAnsi="Consolas" w:cs="Courier New"/>
+          <w:color w:val="24292E"/>
+          <w:sz w:val="21"/>
+          <w:szCs w:val="21"/>
+          <w:lang w:eastAsia="fr-FR"/>
+        </w:rPr>
+        <w:t>git</w:t>
+      </w:r>
+      <w:proofErr w:type="gramEnd"/>
+      <w:r>
+        <w:rPr>
+          <w:rFonts w:ascii="Consolas" w:eastAsia="Times New Roman" w:hAnsi="Consolas" w:cs="Courier New"/>
+          <w:color w:val="24292E"/>
+          <w:sz w:val="21"/>
+          <w:szCs w:val="21"/>
+          <w:lang w:eastAsia="fr-FR"/>
+        </w:rPr>
+        <w:t xml:space="preserve"> </w:t>
+      </w:r>
+      <w:proofErr w:type="spellStart"/>
+      <w:r>
+        <w:rPr>
+          <w:rFonts w:ascii="Consolas" w:eastAsia="Times New Roman" w:hAnsi="Consolas" w:cs="Courier New"/>
+          <w:color w:val="24292E"/>
+          <w:sz w:val="21"/>
+          <w:szCs w:val="21"/>
+          <w:lang w:eastAsia="fr-FR"/>
+        </w:rPr>
+        <w:t>add</w:t>
+      </w:r>
+      <w:proofErr w:type="spellEnd"/>
+      <w:r>
+        <w:rPr>
+          <w:rFonts w:ascii="Consolas" w:eastAsia="Times New Roman" w:hAnsi="Consolas" w:cs="Courier New"/>
+          <w:color w:val="24292E"/>
+          <w:sz w:val="21"/>
+          <w:szCs w:val="21"/>
+          <w:lang w:eastAsia="fr-FR"/>
+        </w:rPr>
+        <w:t xml:space="preserve"> </w:t>
+      </w:r>
+      <w:r>
+        <w:rPr>
+          <w:rFonts w:ascii="Consolas" w:eastAsia="Times New Roman" w:hAnsi="Consolas" w:cs="Courier New"/>
+          <w:color w:val="24292E"/>
+          <w:sz w:val="21"/>
+          <w:szCs w:val="21"/>
+          <w:lang w:eastAsia="fr-FR"/>
+        </w:rPr>
+        <w:t>.</w:t>
+      </w:r>
+    </w:p>
+    <w:p>
+      <w:pPr>
+        <w:tabs>
+          <w:tab w:val="left" w:pos="916"/>
+          <w:tab w:val="left" w:pos="1832"/>
+          <w:tab w:val="left" w:pos="2748"/>
+          <w:tab w:val="left" w:pos="3664"/>
+          <w:tab w:val="left" w:pos="4580"/>
+          <w:tab w:val="left" w:pos="5496"/>
+          <w:tab w:val="left" w:pos="6412"/>
+          <w:tab w:val="left" w:pos="7328"/>
+          <w:tab w:val="left" w:pos="8244"/>
+          <w:tab w:val="left" w:pos="9160"/>
+          <w:tab w:val="left" w:pos="10076"/>
+          <w:tab w:val="left" w:pos="10992"/>
+          <w:tab w:val="left" w:pos="11908"/>
+          <w:tab w:val="left" w:pos="12824"/>
+          <w:tab w:val="left" w:pos="13740"/>
+          <w:tab w:val="left" w:pos="14656"/>
+        </w:tabs>
+        <w:spacing w:after="0" w:line="240" w:lineRule="auto"/>
+        <w:ind w:left="360"/>
+        <w:rPr>
+          <w:rFonts w:ascii="Consolas" w:eastAsia="Times New Roman" w:hAnsi="Consolas" w:cs="Courier New"/>
+          <w:color w:val="24292E"/>
+          <w:sz w:val="21"/>
+          <w:szCs w:val="21"/>
+          <w:lang w:eastAsia="fr-FR"/>
+        </w:rPr>
+      </w:pPr>
+      <w:proofErr w:type="gramStart"/>
+      <w:r>
+        <w:rPr>
+          <w:rFonts w:ascii="Consolas" w:eastAsia="Times New Roman" w:hAnsi="Consolas" w:cs="Courier New"/>
+          <w:color w:val="24292E"/>
+          <w:sz w:val="21"/>
+          <w:szCs w:val="21"/>
+          <w:lang w:eastAsia="fr-FR"/>
+        </w:rPr>
+        <w:t>git</w:t>
+      </w:r>
+      <w:proofErr w:type="gramEnd"/>
+      <w:r>
+        <w:rPr>
+          <w:rFonts w:ascii="Consolas" w:eastAsia="Times New Roman" w:hAnsi="Consolas" w:cs="Courier New"/>
+          <w:color w:val="24292E"/>
+          <w:sz w:val="21"/>
+          <w:szCs w:val="21"/>
+          <w:lang w:eastAsia="fr-FR"/>
+        </w:rPr>
+        <w:t xml:space="preserve"> commit -m "</w:t>
+      </w:r>
+      <w:proofErr w:type="spellStart"/>
+      <w:r>
+        <w:rPr>
+          <w:rFonts w:ascii="Consolas" w:eastAsia="Times New Roman" w:hAnsi="Consolas" w:cs="Courier New"/>
+          <w:color w:val="24292E"/>
+          <w:sz w:val="21"/>
+          <w:szCs w:val="21"/>
+          <w:lang w:eastAsia="fr-FR"/>
+        </w:rPr>
+        <w:t>Working</w:t>
+      </w:r>
+      <w:proofErr w:type="spellEnd"/>
+      <w:r>
+        <w:rPr>
+          <w:rFonts w:ascii="Consolas" w:eastAsia="Times New Roman" w:hAnsi="Consolas" w:cs="Courier New"/>
+          <w:color w:val="24292E"/>
+          <w:sz w:val="21"/>
+          <w:szCs w:val="21"/>
+          <w:lang w:eastAsia="fr-FR"/>
+        </w:rPr>
+        <w:t xml:space="preserve"> </w:t>
+      </w:r>
+      <w:proofErr w:type="spellStart"/>
+      <w:r>
+        <w:rPr>
+          <w:rFonts w:ascii="Consolas" w:eastAsia="Times New Roman" w:hAnsi="Consolas" w:cs="Courier New"/>
+          <w:color w:val="24292E"/>
+          <w:sz w:val="21"/>
+          <w:szCs w:val="21"/>
+          <w:lang w:eastAsia="fr-FR"/>
+        </w:rPr>
+        <w:t>Yield</w:t>
+      </w:r>
+      <w:proofErr w:type="spellEnd"/>
+      <w:r>
+        <w:rPr>
+          <w:rFonts w:ascii="Consolas" w:eastAsia="Times New Roman" w:hAnsi="Consolas" w:cs="Courier New"/>
+          <w:color w:val="24292E"/>
+          <w:sz w:val="21"/>
+          <w:szCs w:val="21"/>
+          <w:lang w:eastAsia="fr-FR"/>
+        </w:rPr>
+        <w:t xml:space="preserve"> Directive, front </w:t>
+      </w:r>
+      <w:proofErr w:type="spellStart"/>
+      <w:r>
+        <w:rPr>
+          <w:rFonts w:ascii="Consolas" w:eastAsia="Times New Roman" w:hAnsi="Consolas" w:cs="Courier New"/>
+          <w:color w:val="24292E"/>
+          <w:sz w:val="21"/>
+          <w:szCs w:val="21"/>
+          <w:lang w:eastAsia="fr-FR"/>
+        </w:rPr>
+        <w:t>views</w:t>
+      </w:r>
+      <w:proofErr w:type="spellEnd"/>
+      <w:r>
+        <w:rPr>
+          <w:rFonts w:ascii="Consolas" w:eastAsia="Times New Roman" w:hAnsi="Consolas" w:cs="Courier New"/>
+          <w:color w:val="24292E"/>
+          <w:sz w:val="21"/>
+          <w:szCs w:val="21"/>
+          <w:lang w:eastAsia="fr-FR"/>
+        </w:rPr>
+        <w:t xml:space="preserve"> </w:t>
+      </w:r>
+      <w:proofErr w:type="spellStart"/>
+      <w:r>
+        <w:rPr>
+          <w:rFonts w:ascii="Consolas" w:eastAsia="Times New Roman" w:hAnsi="Consolas" w:cs="Courier New"/>
+          <w:color w:val="24292E"/>
+          <w:sz w:val="21"/>
+          <w:szCs w:val="21"/>
+          <w:lang w:eastAsia="fr-FR"/>
+        </w:rPr>
+        <w:t>achieved</w:t>
+      </w:r>
+      <w:proofErr w:type="spellEnd"/>
+      <w:r>
+        <w:rPr>
+          <w:rFonts w:ascii="Consolas" w:eastAsia="Times New Roman" w:hAnsi="Consolas" w:cs="Courier New"/>
+          <w:color w:val="24292E"/>
+          <w:sz w:val="21"/>
+          <w:szCs w:val="21"/>
+          <w:lang w:eastAsia="fr-FR"/>
+        </w:rPr>
+        <w:t>"</w:t>
+      </w:r>
+    </w:p>
+    <w:p>
+      <w:pPr>
+        <w:tabs>
+          <w:tab w:val="left" w:pos="916"/>
+          <w:tab w:val="left" w:pos="1832"/>
+          <w:tab w:val="left" w:pos="2748"/>
+          <w:tab w:val="left" w:pos="3664"/>
+          <w:tab w:val="left" w:pos="4580"/>
+          <w:tab w:val="left" w:pos="5496"/>
+          <w:tab w:val="left" w:pos="6412"/>
+          <w:tab w:val="left" w:pos="7328"/>
+          <w:tab w:val="left" w:pos="8244"/>
+          <w:tab w:val="left" w:pos="9160"/>
+          <w:tab w:val="left" w:pos="10076"/>
+          <w:tab w:val="left" w:pos="10992"/>
+          <w:tab w:val="left" w:pos="11908"/>
+          <w:tab w:val="left" w:pos="12824"/>
+          <w:tab w:val="left" w:pos="13740"/>
+          <w:tab w:val="left" w:pos="14656"/>
+        </w:tabs>
+        <w:spacing w:after="0" w:line="240" w:lineRule="auto"/>
+        <w:ind w:left="360"/>
+        <w:rPr>
+          <w:rFonts w:ascii="Consolas" w:eastAsia="Times New Roman" w:hAnsi="Consolas" w:cs="Courier New"/>
+          <w:color w:val="24292E"/>
+          <w:sz w:val="21"/>
+          <w:szCs w:val="21"/>
+          <w:lang w:eastAsia="fr-FR"/>
+        </w:rPr>
+      </w:pPr>
+      <w:proofErr w:type="gramStart"/>
+      <w:r>
+        <w:rPr>
+          <w:rFonts w:ascii="Consolas" w:eastAsia="Times New Roman" w:hAnsi="Consolas" w:cs="Courier New"/>
+          <w:color w:val="24292E"/>
+          <w:sz w:val="21"/>
+          <w:szCs w:val="21"/>
+          <w:lang w:eastAsia="fr-FR"/>
+        </w:rPr>
+        <w:t>git</w:t>
+      </w:r>
+      <w:proofErr w:type="gramEnd"/>
+      <w:r>
+        <w:rPr>
+          <w:rFonts w:ascii="Consolas" w:eastAsia="Times New Roman" w:hAnsi="Consolas" w:cs="Courier New"/>
+          <w:color w:val="24292E"/>
+          <w:sz w:val="21"/>
+          <w:szCs w:val="21"/>
+          <w:lang w:eastAsia="fr-FR"/>
+        </w:rPr>
+        <w:t xml:space="preserve"> </w:t>
+      </w:r>
+      <w:proofErr w:type="spellStart"/>
+      <w:r>
+        <w:rPr>
+          <w:rFonts w:ascii="Consolas" w:eastAsia="Times New Roman" w:hAnsi="Consolas" w:cs="Courier New"/>
+          <w:color w:val="24292E"/>
+          <w:sz w:val="21"/>
+          <w:szCs w:val="21"/>
+          <w:lang w:eastAsia="fr-FR"/>
+        </w:rPr>
+        <w:t>remote</w:t>
+      </w:r>
+      <w:proofErr w:type="spellEnd"/>
+      <w:r>
+        <w:rPr>
+          <w:rFonts w:ascii="Consolas" w:eastAsia="Times New Roman" w:hAnsi="Consolas" w:cs="Courier New"/>
+          <w:color w:val="24292E"/>
+          <w:sz w:val="21"/>
+          <w:szCs w:val="21"/>
+          <w:lang w:eastAsia="fr-FR"/>
+        </w:rPr>
+        <w:t xml:space="preserve"> </w:t>
+      </w:r>
+      <w:proofErr w:type="spellStart"/>
+      <w:r>
+        <w:rPr>
+          <w:rFonts w:ascii="Consolas" w:eastAsia="Times New Roman" w:hAnsi="Consolas" w:cs="Courier New"/>
+          <w:color w:val="24292E"/>
+          <w:sz w:val="21"/>
+          <w:szCs w:val="21"/>
+          <w:lang w:eastAsia="fr-FR"/>
+        </w:rPr>
+        <w:t>add</w:t>
+      </w:r>
+      <w:proofErr w:type="spellEnd"/>
+      <w:r>
+        <w:rPr>
+          <w:rFonts w:ascii="Consolas" w:eastAsia="Times New Roman" w:hAnsi="Consolas" w:cs="Courier New"/>
+          <w:color w:val="24292E"/>
+          <w:sz w:val="21"/>
+          <w:szCs w:val="21"/>
+          <w:lang w:eastAsia="fr-FR"/>
+        </w:rPr>
+        <w:t xml:space="preserve"> </w:t>
+      </w:r>
+      <w:proofErr w:type="spellStart"/>
+      <w:r>
+        <w:rPr>
+          <w:rFonts w:ascii="Consolas" w:eastAsia="Times New Roman" w:hAnsi="Consolas" w:cs="Courier New"/>
+          <w:color w:val="24292E"/>
+          <w:sz w:val="21"/>
+          <w:szCs w:val="21"/>
+          <w:lang w:eastAsia="fr-FR"/>
+        </w:rPr>
+        <w:t>origin</w:t>
+      </w:r>
+      <w:proofErr w:type="spellEnd"/>
+      <w:r>
+        <w:rPr>
+          <w:rFonts w:ascii="Consolas" w:eastAsia="Times New Roman" w:hAnsi="Consolas" w:cs="Courier New"/>
+          <w:color w:val="24292E"/>
+          <w:sz w:val="21"/>
+          <w:szCs w:val="21"/>
+          <w:lang w:eastAsia="fr-FR"/>
+        </w:rPr>
+        <w:t xml:space="preserve"> </w:t>
+      </w:r>
+      <w:hyperlink r:id="rId7" w:history="1">
+        <w:r>
+          <w:rPr>
+            <w:rStyle w:val="Lienhypertexte"/>
+            <w:rFonts w:ascii="Consolas" w:eastAsia="Times New Roman" w:hAnsi="Consolas" w:cs="Courier New"/>
+            <w:sz w:val="21"/>
+            <w:szCs w:val="21"/>
+            <w:lang w:eastAsia="fr-FR"/>
+          </w:rPr>
+          <w:t>https://github.com/thcarole1/lamaison_repo.git</w:t>
+        </w:r>
+      </w:hyperlink>
+    </w:p>
+    <w:p>
+      <w:pPr>
+        <w:tabs>
+          <w:tab w:val="left" w:pos="916"/>
+          <w:tab w:val="left" w:pos="1832"/>
+          <w:tab w:val="left" w:pos="2748"/>
+          <w:tab w:val="left" w:pos="3664"/>
+          <w:tab w:val="left" w:pos="4580"/>
+          <w:tab w:val="left" w:pos="5496"/>
+          <w:tab w:val="left" w:pos="6412"/>
+          <w:tab w:val="left" w:pos="7328"/>
+          <w:tab w:val="left" w:pos="8244"/>
+          <w:tab w:val="left" w:pos="9160"/>
+          <w:tab w:val="left" w:pos="10076"/>
+          <w:tab w:val="left" w:pos="10992"/>
+          <w:tab w:val="left" w:pos="11908"/>
+          <w:tab w:val="left" w:pos="12824"/>
+          <w:tab w:val="left" w:pos="13740"/>
+          <w:tab w:val="left" w:pos="14656"/>
+        </w:tabs>
+        <w:spacing w:after="0" w:line="240" w:lineRule="auto"/>
+        <w:ind w:left="360"/>
+        <w:rPr>
+          <w:rFonts w:ascii="Consolas" w:eastAsia="Times New Roman" w:hAnsi="Consolas" w:cs="Courier New"/>
+          <w:color w:val="24292E"/>
+          <w:sz w:val="21"/>
+          <w:szCs w:val="21"/>
+          <w:lang w:eastAsia="fr-FR"/>
+        </w:rPr>
+      </w:pPr>
+      <w:proofErr w:type="gramStart"/>
+      <w:r>
+        <w:rPr>
+          <w:rFonts w:ascii="Consolas" w:eastAsia="Times New Roman" w:hAnsi="Consolas" w:cs="Courier New"/>
+          <w:color w:val="24292E"/>
+          <w:sz w:val="21"/>
+          <w:szCs w:val="21"/>
+          <w:lang w:eastAsia="fr-FR"/>
+        </w:rPr>
+        <w:t>git</w:t>
+      </w:r>
+      <w:proofErr w:type="gramEnd"/>
+      <w:r>
+        <w:rPr>
+          <w:rFonts w:ascii="Consolas" w:eastAsia="Times New Roman" w:hAnsi="Consolas" w:cs="Courier New"/>
+          <w:color w:val="24292E"/>
+          <w:sz w:val="21"/>
+          <w:szCs w:val="21"/>
+          <w:lang w:eastAsia="fr-FR"/>
+        </w:rPr>
+        <w:t xml:space="preserve"> push -u </w:t>
+      </w:r>
+      <w:proofErr w:type="spellStart"/>
+      <w:r>
+        <w:rPr>
+          <w:rFonts w:ascii="Consolas" w:eastAsia="Times New Roman" w:hAnsi="Consolas" w:cs="Courier New"/>
+          <w:color w:val="24292E"/>
+          <w:sz w:val="21"/>
+          <w:szCs w:val="21"/>
+          <w:lang w:eastAsia="fr-FR"/>
+        </w:rPr>
+        <w:t>origin</w:t>
+      </w:r>
+      <w:proofErr w:type="spellEnd"/>
+      <w:r>
+        <w:rPr>
+          <w:rFonts w:ascii="Consolas" w:eastAsia="Times New Roman" w:hAnsi="Consolas" w:cs="Courier New"/>
+          <w:color w:val="24292E"/>
+          <w:sz w:val="21"/>
+          <w:szCs w:val="21"/>
+          <w:lang w:eastAsia="fr-FR"/>
+        </w:rPr>
+        <w:t xml:space="preserve"> master</w:t>
+      </w:r>
+    </w:p>
+    <w:p/>
+    <w:p>
+      <w:pPr>
+        <w:pStyle w:val="Paragraphedeliste"/>
+        <w:ind w:left="1440"/>
+      </w:pPr>
+    </w:p>
+    <w:p>
+      <w:pPr>
+        <w:pStyle w:val="Paragraphedeliste"/>
+        <w:ind w:left="1440"/>
+      </w:pPr>
       <w:bookmarkStart w:id="0" w:name="_GoBack"/>
       <w:bookmarkEnd w:id="0"/>
-    </w:p>
-    <w:p>
-      <w:pPr>
-        <w:pStyle w:val="Paragraphedeliste"/>
-        <w:ind w:left="1440"/>
-      </w:pPr>
-    </w:p>
-    <w:p>
-      <w:pPr>
-        <w:pStyle w:val="Paragraphedeliste"/>
-        <w:ind w:left="1440"/>
-      </w:pPr>
     </w:p>
     <w:sectPr>
       <w:pgSz w:w="11906" w:h="16838"/>

</xml_diff>